<commit_message>
Common Cents 2022 - cleaned up filenames, added pictures and headings, deleted old ~*.docx files.
</commit_message>
<xml_diff>
--- a/Posts/2022/01(Jan)/Common Cents/CC_01(Jan)_2022_Snow in Common.docx
+++ b/Posts/2022/01(Jan)/Common Cents/CC_01(Jan)_2022_Snow in Common.docx
@@ -1,9 +1,10 @@
 
 <file path=word/document.xml><?xml version="1.0" encoding="utf-8"?>
-<w:document xmlns:wpc="http://schemas.microsoft.com/office/word/2010/wordprocessingCanvas" xmlns:cx="http://schemas.microsoft.com/office/drawing/2014/chartex" xmlns:cx1="http://schemas.microsoft.com/office/drawing/2015/9/8/chartex" xmlns:cx2="http://schemas.microsoft.com/office/drawing/2015/10/21/chartex" xmlns:cx3="http://schemas.microsoft.com/office/drawing/2016/5/9/chartex" xmlns:cx4="http://schemas.microsoft.com/office/drawing/2016/5/10/chartex" xmlns:cx5="http://schemas.microsoft.com/office/drawing/2016/5/11/chartex" xmlns:cx6="http://schemas.microsoft.com/office/drawing/2016/5/12/chartex" xmlns:cx7="http://schemas.microsoft.com/office/drawing/2016/5/13/chartex" xmlns:cx8="http://schemas.microsoft.com/office/drawing/2016/5/14/chartex" xmlns:mc="http://schemas.openxmlformats.org/markup-compatibility/2006" xmlns:aink="http://schemas.microsoft.com/office/drawing/2016/ink" xmlns:am3d="http://schemas.microsoft.com/office/drawing/2017/model3d" xmlns:o="urn:schemas-microsoft-com:office:office" xmlns:r="http://schemas.openxmlformats.org/officeDocument/2006/relationships" xmlns:m="http://schemas.openxmlformats.org/officeDocument/2006/math" xmlns:v="urn:schemas-microsoft-com:vml" xmlns:wp14="http://schemas.microsoft.com/office/word/2010/wordprocessingDrawing" xmlns:wp="http://schemas.openxmlformats.org/drawingml/2006/wordprocessingDrawing" xmlns:w10="urn:schemas-microsoft-com:office:word" xmlns:w="http://schemas.openxmlformats.org/wordprocessingml/2006/main" xmlns:w14="http://schemas.microsoft.com/office/word/2010/wordml" xmlns:w15="http://schemas.microsoft.com/office/word/2012/wordml" xmlns:w16cex="http://schemas.microsoft.com/office/word/2018/wordml/cex" xmlns:w16cid="http://schemas.microsoft.com/office/word/2016/wordml/cid" xmlns:w16="http://schemas.microsoft.com/office/word/2018/wordml" xmlns:w16sdtdh="http://schemas.microsoft.com/office/word/2020/wordml/sdtdatahash" xmlns:w16se="http://schemas.microsoft.com/office/word/2015/wordml/symex" xmlns:wpg="http://schemas.microsoft.com/office/word/2010/wordprocessingGroup" xmlns:wpi="http://schemas.microsoft.com/office/word/2010/wordprocessingInk" xmlns:wne="http://schemas.microsoft.com/office/word/2006/wordml" xmlns:wps="http://schemas.microsoft.com/office/word/2010/wordprocessingShape" mc:Ignorable="w14 w15 w16se w16cid w16 w16cex w16sdtdh wp14">
+<w:document xmlns:wpc="http://schemas.microsoft.com/office/word/2010/wordprocessingCanvas" xmlns:cx="http://schemas.microsoft.com/office/drawing/2014/chartex" xmlns:cx1="http://schemas.microsoft.com/office/drawing/2015/9/8/chartex" xmlns:cx2="http://schemas.microsoft.com/office/drawing/2015/10/21/chartex" xmlns:cx3="http://schemas.microsoft.com/office/drawing/2016/5/9/chartex" xmlns:cx4="http://schemas.microsoft.com/office/drawing/2016/5/10/chartex" xmlns:cx5="http://schemas.microsoft.com/office/drawing/2016/5/11/chartex" xmlns:cx6="http://schemas.microsoft.com/office/drawing/2016/5/12/chartex" xmlns:cx7="http://schemas.microsoft.com/office/drawing/2016/5/13/chartex" xmlns:cx8="http://schemas.microsoft.com/office/drawing/2016/5/14/chartex" xmlns:mc="http://schemas.openxmlformats.org/markup-compatibility/2006" xmlns:aink="http://schemas.microsoft.com/office/drawing/2016/ink" xmlns:am3d="http://schemas.microsoft.com/office/drawing/2017/model3d" xmlns:o="urn:schemas-microsoft-com:office:office" xmlns:oel="http://schemas.microsoft.com/office/2019/extlst" xmlns:r="http://schemas.openxmlformats.org/officeDocument/2006/relationships" xmlns:m="http://schemas.openxmlformats.org/officeDocument/2006/math" xmlns:v="urn:schemas-microsoft-com:vml" xmlns:wp14="http://schemas.microsoft.com/office/word/2010/wordprocessingDrawing" xmlns:wp="http://schemas.openxmlformats.org/drawingml/2006/wordprocessingDrawing" xmlns:w10="urn:schemas-microsoft-com:office:word" xmlns:w="http://schemas.openxmlformats.org/wordprocessingml/2006/main" xmlns:w14="http://schemas.microsoft.com/office/word/2010/wordml" xmlns:w15="http://schemas.microsoft.com/office/word/2012/wordml" xmlns:w16cex="http://schemas.microsoft.com/office/word/2018/wordml/cex" xmlns:w16cid="http://schemas.microsoft.com/office/word/2016/wordml/cid" xmlns:w16="http://schemas.microsoft.com/office/word/2018/wordml" xmlns:w16du="http://schemas.microsoft.com/office/word/2023/wordml/word16du" xmlns:w16sdtdh="http://schemas.microsoft.com/office/word/2020/wordml/sdtdatahash" xmlns:w16sdtfl="http://schemas.microsoft.com/office/word/2024/wordml/sdtformatlock" xmlns:w16se="http://schemas.microsoft.com/office/word/2015/wordml/symex" xmlns:wpg="http://schemas.microsoft.com/office/word/2010/wordprocessingGroup" xmlns:wpi="http://schemas.microsoft.com/office/word/2010/wordprocessingInk" xmlns:wne="http://schemas.microsoft.com/office/word/2006/wordml" xmlns:wps="http://schemas.microsoft.com/office/word/2010/wordprocessingShape" mc:Ignorable="w14 w15 w16se w16cid w16 w16cex w16sdtdh w16sdtfl w16du wp14">
   <w:body>
     <w:p>
       <w:pPr>
+        <w:pStyle w:val="Heading1"/>
         <w:rPr>
           <w:rFonts w:eastAsia="Times New Roman"/>
         </w:rPr>
@@ -12,181 +13,8 @@
         <w:rPr>
           <w:rFonts w:eastAsia="Times New Roman"/>
         </w:rPr>
-        <w:t xml:space="preserve">If you live in the </w:t>
-      </w:r>
-      <w:r>
-        <w:rPr>
-          <w:rFonts w:eastAsia="Times New Roman"/>
-        </w:rPr>
-        <w:t>n</w:t>
-      </w:r>
-      <w:r>
-        <w:rPr>
-          <w:rFonts w:eastAsia="Times New Roman"/>
-        </w:rPr>
-        <w:t xml:space="preserve">orthern </w:t>
-      </w:r>
-      <w:r>
-        <w:rPr>
-          <w:rFonts w:eastAsia="Times New Roman"/>
-        </w:rPr>
-        <w:t xml:space="preserve">stretches </w:t>
-      </w:r>
-      <w:r>
-        <w:rPr>
-          <w:rFonts w:eastAsia="Times New Roman"/>
-        </w:rPr>
-        <w:t>of the United States</w:t>
-      </w:r>
-      <w:r>
-        <w:rPr>
-          <w:rFonts w:eastAsia="Times New Roman"/>
-        </w:rPr>
-        <w:t xml:space="preserve">, the </w:t>
-      </w:r>
-      <w:r>
-        <w:rPr>
-          <w:rFonts w:eastAsia="Times New Roman"/>
-        </w:rPr>
-        <w:t xml:space="preserve">winter </w:t>
-      </w:r>
-      <w:r>
-        <w:rPr>
-          <w:rFonts w:eastAsia="Times New Roman"/>
-        </w:rPr>
-        <w:t xml:space="preserve">season </w:t>
-      </w:r>
-      <w:r>
-        <w:rPr>
-          <w:rFonts w:eastAsia="Times New Roman"/>
-        </w:rPr>
-        <w:t xml:space="preserve">brings the distinct possibility of </w:t>
-      </w:r>
-      <w:r>
-        <w:rPr>
-          <w:rFonts w:eastAsia="Times New Roman"/>
-        </w:rPr>
-        <w:t xml:space="preserve">shorter days, colder temperatures, and </w:t>
-      </w:r>
-      <w:r>
-        <w:rPr>
-          <w:rFonts w:eastAsia="Times New Roman"/>
-        </w:rPr>
-        <w:t>snow. </w:t>
-      </w:r>
-      <w:r>
-        <w:rPr>
-          <w:rFonts w:eastAsia="Times New Roman"/>
-        </w:rPr>
-        <w:t xml:space="preserve"> And w</w:t>
-      </w:r>
-      <w:r>
-        <w:rPr>
-          <w:rFonts w:eastAsia="Times New Roman"/>
-        </w:rPr>
-        <w:t>ith snow also comes the possibility of snowmen</w:t>
-      </w:r>
-      <w:r>
-        <w:rPr>
-          <w:rFonts w:eastAsia="Times New Roman"/>
-        </w:rPr>
-        <w:t xml:space="preserve">, snow angels, </w:t>
-      </w:r>
-      <w:r>
-        <w:rPr>
-          <w:rFonts w:eastAsia="Times New Roman"/>
-        </w:rPr>
-        <w:t>snowball fights</w:t>
-      </w:r>
-      <w:r>
-        <w:rPr>
-          <w:rFonts w:eastAsia="Times New Roman"/>
-        </w:rPr>
-        <w:t xml:space="preserve">, </w:t>
-      </w:r>
-      <w:r>
-        <w:rPr>
-          <w:rFonts w:eastAsia="Times New Roman"/>
-        </w:rPr>
-        <w:t xml:space="preserve">white Christmases and so on.  But there is also a downside to all this white </w:t>
-      </w:r>
-      <w:r>
-        <w:rPr>
-          <w:rFonts w:eastAsia="Times New Roman"/>
-        </w:rPr>
-        <w:t>b</w:t>
-      </w:r>
-      <w:r>
-        <w:rPr>
-          <w:rFonts w:eastAsia="Times New Roman"/>
-        </w:rPr>
-        <w:t>eauty, the annoying need</w:t>
-      </w:r>
-      <w:r>
-        <w:rPr>
-          <w:rFonts w:eastAsia="Times New Roman"/>
-        </w:rPr>
-        <w:t xml:space="preserve"> to</w:t>
-      </w:r>
-      <w:r>
-        <w:rPr>
-          <w:rFonts w:eastAsia="Times New Roman"/>
-        </w:rPr>
-        <w:t xml:space="preserve"> cleanup afterwards. However, there is a way to even turn what is typically a boring and even exhausting job into a good reflection on the role that incentives play in the behavior of an individual in an economy.</w:t>
-      </w:r>
-      <w:r>
-        <w:rPr>
-          <w:rFonts w:eastAsia="Times New Roman"/>
-        </w:rPr>
-        <w:t xml:space="preserve">  </w:t>
-      </w:r>
-      <w:r>
-        <w:rPr>
-          <w:rFonts w:eastAsia="Times New Roman"/>
-        </w:rPr>
-        <w:t xml:space="preserve">This observation doesn't come from </w:t>
-      </w:r>
-      <w:r>
-        <w:rPr>
-          <w:rFonts w:eastAsia="Times New Roman"/>
-        </w:rPr>
-        <w:t xml:space="preserve">a </w:t>
-      </w:r>
-      <w:r>
-        <w:rPr>
-          <w:rFonts w:eastAsia="Times New Roman"/>
-        </w:rPr>
-        <w:t xml:space="preserve">profound </w:t>
-      </w:r>
-      <w:r>
-        <w:rPr>
-          <w:rFonts w:eastAsia="Times New Roman"/>
-        </w:rPr>
-        <w:t xml:space="preserve">and </w:t>
-      </w:r>
-      <w:r>
-        <w:rPr>
-          <w:rFonts w:eastAsia="Times New Roman"/>
-        </w:rPr>
-        <w:t xml:space="preserve">deep analysis of </w:t>
-      </w:r>
-      <w:r>
-        <w:rPr>
-          <w:rFonts w:eastAsia="Times New Roman"/>
-        </w:rPr>
-        <w:t xml:space="preserve">the impact of meteorology on productivity but was </w:t>
-      </w:r>
-      <w:r>
-        <w:rPr>
-          <w:rFonts w:eastAsia="Times New Roman"/>
-        </w:rPr>
-        <w:t xml:space="preserve">a direct consequence of too much snow and not enough </w:t>
-      </w:r>
-      <w:r>
-        <w:rPr>
-          <w:rFonts w:eastAsia="Times New Roman"/>
-        </w:rPr>
-        <w:t xml:space="preserve">shovelers.  </w:t>
+        <w:br/>
+        <w:t>Let it Snow (Just not in the Commons)</w:t>
       </w:r>
     </w:p>
     <w:p>
@@ -195,6 +23,140 @@
           <w:rFonts w:eastAsia="Times New Roman"/>
         </w:rPr>
       </w:pPr>
+    </w:p>
+    <w:p>
+      <w:pPr>
+        <w:rPr>
+          <w:rFonts w:eastAsia="Times New Roman"/>
+        </w:rPr>
+      </w:pPr>
+      <w:r>
+        <w:rPr>
+          <w:rFonts w:eastAsia="Times New Roman"/>
+        </w:rPr>
+        <w:t>If you live in the northern stretches of the United States, the winter season brings the distinct possibility of shorter days, colder temperatures, and snow. </w:t>
+      </w:r>
+      <w:r>
+        <w:rPr>
+          <w:rFonts w:eastAsia="Times New Roman"/>
+        </w:rPr>
+        <w:t xml:space="preserve"> And w</w:t>
+      </w:r>
+      <w:r>
+        <w:rPr>
+          <w:rFonts w:eastAsia="Times New Roman"/>
+        </w:rPr>
+        <w:t>ith snow also comes the possibility of snowmen</w:t>
+      </w:r>
+      <w:r>
+        <w:rPr>
+          <w:rFonts w:eastAsia="Times New Roman"/>
+        </w:rPr>
+        <w:t xml:space="preserve">, snow angels, </w:t>
+      </w:r>
+      <w:r>
+        <w:rPr>
+          <w:rFonts w:eastAsia="Times New Roman"/>
+        </w:rPr>
+        <w:t>snowball fights</w:t>
+      </w:r>
+      <w:r>
+        <w:rPr>
+          <w:rFonts w:eastAsia="Times New Roman"/>
+        </w:rPr>
+        <w:t xml:space="preserve">, </w:t>
+      </w:r>
+      <w:r>
+        <w:rPr>
+          <w:rFonts w:eastAsia="Times New Roman"/>
+        </w:rPr>
+        <w:t xml:space="preserve">white Christmases and so on.  But there is also a downside to all this white </w:t>
+      </w:r>
+      <w:r>
+        <w:rPr>
+          <w:rFonts w:eastAsia="Times New Roman"/>
+        </w:rPr>
+        <w:t>b</w:t>
+      </w:r>
+      <w:r>
+        <w:rPr>
+          <w:rFonts w:eastAsia="Times New Roman"/>
+        </w:rPr>
+        <w:t>eauty, the annoying need</w:t>
+      </w:r>
+      <w:r>
+        <w:rPr>
+          <w:rFonts w:eastAsia="Times New Roman"/>
+        </w:rPr>
+        <w:t xml:space="preserve"> to</w:t>
+      </w:r>
+      <w:r>
+        <w:rPr>
+          <w:rFonts w:eastAsia="Times New Roman"/>
+        </w:rPr>
+        <w:t xml:space="preserve"> cleanup afterwards. However, there is a way to even turn what is typically a boring and even exhausting job into a good reflection on the role that incentives play in the behavior of an individual in an economy.</w:t>
+      </w:r>
+      <w:r>
+        <w:rPr>
+          <w:rFonts w:eastAsia="Times New Roman"/>
+        </w:rPr>
+        <w:t xml:space="preserve">  </w:t>
+      </w:r>
+      <w:r>
+        <w:rPr>
+          <w:rFonts w:eastAsia="Times New Roman"/>
+        </w:rPr>
+        <w:t xml:space="preserve">This observation doesn't come from </w:t>
+      </w:r>
+      <w:r>
+        <w:rPr>
+          <w:rFonts w:eastAsia="Times New Roman"/>
+        </w:rPr>
+        <w:t xml:space="preserve">a </w:t>
+      </w:r>
+      <w:r>
+        <w:rPr>
+          <w:rFonts w:eastAsia="Times New Roman"/>
+        </w:rPr>
+        <w:t xml:space="preserve">profound </w:t>
+      </w:r>
+      <w:r>
+        <w:rPr>
+          <w:rFonts w:eastAsia="Times New Roman"/>
+        </w:rPr>
+        <w:t xml:space="preserve">and </w:t>
+      </w:r>
+      <w:r>
+        <w:rPr>
+          <w:rFonts w:eastAsia="Times New Roman"/>
+        </w:rPr>
+        <w:t xml:space="preserve">deep analysis of </w:t>
+      </w:r>
+      <w:r>
+        <w:rPr>
+          <w:rFonts w:eastAsia="Times New Roman"/>
+        </w:rPr>
+        <w:t xml:space="preserve">the impact of meteorology on productivity but was </w:t>
+      </w:r>
+      <w:r>
+        <w:rPr>
+          <w:rFonts w:eastAsia="Times New Roman"/>
+        </w:rPr>
+        <w:t xml:space="preserve">a direct consequence of too much snow and not enough </w:t>
+      </w:r>
+      <w:r>
+        <w:rPr>
+          <w:rFonts w:eastAsia="Times New Roman"/>
+        </w:rPr>
+        <w:t xml:space="preserve">shovelers.  </w:t>
+      </w:r>
+    </w:p>
+    <w:p>
+      <w:pPr>
+        <w:rPr>
+          <w:rFonts w:eastAsia="Times New Roman"/>
+        </w:rPr>
+      </w:pPr>
       <w:r>
         <w:rPr>
           <w:rFonts w:eastAsia="Times New Roman"/>
@@ -377,13 +339,7 @@
         <w:rPr>
           <w:rFonts w:eastAsia="Times New Roman"/>
         </w:rPr>
-        <w:t xml:space="preserve"> </w:t>
-      </w:r>
-      <w:r>
-        <w:rPr>
-          <w:rFonts w:eastAsia="Times New Roman"/>
-        </w:rPr>
-        <w:t>my driveway and</w:t>
+        <w:t xml:space="preserve"> my driveway and</w:t>
       </w:r>
       <w:r>
         <w:rPr>
@@ -437,21 +393,7 @@
         <w:rPr>
           <w:rFonts w:eastAsia="Times New Roman"/>
         </w:rPr>
-        <w:t xml:space="preserve">in what </w:t>
-      </w:r>
-      <w:proofErr w:type="gramStart"/>
-      <w:r>
-        <w:rPr>
-          <w:rFonts w:eastAsia="Times New Roman"/>
-        </w:rPr>
-        <w:t>was otherwise an uneventful day</w:t>
-      </w:r>
-      <w:proofErr w:type="gramEnd"/>
-      <w:r>
-        <w:rPr>
-          <w:rFonts w:eastAsia="Times New Roman"/>
-        </w:rPr>
-        <w:t xml:space="preserve">.  During those hours I had a long </w:t>
+        <w:t xml:space="preserve">in what was otherwise an uneventful day.  During those hours I had a long </w:t>
       </w:r>
       <w:r>
         <w:rPr>
@@ -516,6 +458,7 @@
           <w:rFonts w:eastAsia="Times New Roman"/>
           <w:noProof/>
         </w:rPr>
+        <w:lastRenderedPageBreak/>
         <w:drawing>
           <wp:inline distT="0" distB="0" distL="0" distR="0" wp14:anchorId="4434A2B0" wp14:editId="64E67F9F">
             <wp:extent cx="2228850" cy="1428283"/>
@@ -594,14 +537,7 @@
         <w:rPr>
           <w:rFonts w:eastAsia="Times New Roman"/>
         </w:rPr>
-        <w:t xml:space="preserve">there </w:t>
-      </w:r>
-      <w:r>
-        <w:rPr>
-          <w:rFonts w:eastAsia="Times New Roman"/>
-        </w:rPr>
-        <w:lastRenderedPageBreak/>
-        <w:t xml:space="preserve">than all the </w:t>
+        <w:t xml:space="preserve">there than all the </w:t>
       </w:r>
       <w:proofErr w:type="gramStart"/>
       <w:r>
@@ -658,21 +594,7 @@
         <w:rPr>
           <w:rFonts w:eastAsia="Times New Roman"/>
         </w:rPr>
-        <w:t>perform above and beyond what they would do otherwise.  For example, endangered species (</w:t>
-      </w:r>
-      <w:proofErr w:type="gramStart"/>
-      <w:r>
-        <w:rPr>
-          <w:rFonts w:eastAsia="Times New Roman"/>
-        </w:rPr>
-        <w:t>e.g.</w:t>
-      </w:r>
-      <w:proofErr w:type="gramEnd"/>
-      <w:r>
-        <w:rPr>
-          <w:rFonts w:eastAsia="Times New Roman"/>
-        </w:rPr>
-        <w:t xml:space="preserve"> rhinoceroses)</w:t>
+        <w:t>perform above and beyond what they would do otherwise.  For example, endangered species (e.g. rhinoceroses)</w:t>
       </w:r>
       <w:r>
         <w:rPr>
@@ -756,7 +678,7 @@
 </file>
 
 <file path=word/styles.xml><?xml version="1.0" encoding="utf-8"?>
-<w:styles xmlns:mc="http://schemas.openxmlformats.org/markup-compatibility/2006" xmlns:r="http://schemas.openxmlformats.org/officeDocument/2006/relationships" xmlns:w="http://schemas.openxmlformats.org/wordprocessingml/2006/main" xmlns:w14="http://schemas.microsoft.com/office/word/2010/wordml" xmlns:w15="http://schemas.microsoft.com/office/word/2012/wordml" xmlns:w16cex="http://schemas.microsoft.com/office/word/2018/wordml/cex" xmlns:w16cid="http://schemas.microsoft.com/office/word/2016/wordml/cid" xmlns:w16="http://schemas.microsoft.com/office/word/2018/wordml" xmlns:w16sdtdh="http://schemas.microsoft.com/office/word/2020/wordml/sdtdatahash" xmlns:w16se="http://schemas.microsoft.com/office/word/2015/wordml/symex" mc:Ignorable="w14 w15 w16se w16cid w16 w16cex w16sdtdh">
+<w:styles xmlns:mc="http://schemas.openxmlformats.org/markup-compatibility/2006" xmlns:r="http://schemas.openxmlformats.org/officeDocument/2006/relationships" xmlns:w="http://schemas.openxmlformats.org/wordprocessingml/2006/main" xmlns:w14="http://schemas.microsoft.com/office/word/2010/wordml" xmlns:w15="http://schemas.microsoft.com/office/word/2012/wordml" xmlns:w16cex="http://schemas.microsoft.com/office/word/2018/wordml/cex" xmlns:w16cid="http://schemas.microsoft.com/office/word/2016/wordml/cid" xmlns:w16="http://schemas.microsoft.com/office/word/2018/wordml" xmlns:w16du="http://schemas.microsoft.com/office/word/2023/wordml/word16du" xmlns:w16sdtdh="http://schemas.microsoft.com/office/word/2020/wordml/sdtdatahash" xmlns:w16sdtfl="http://schemas.microsoft.com/office/word/2024/wordml/sdtformatlock" xmlns:w16se="http://schemas.microsoft.com/office/word/2015/wordml/symex" mc:Ignorable="w14 w15 w16se w16cid w16 w16cex w16sdtdh w16sdtfl w16du">
   <w:docDefaults>
     <w:rPrDefault>
       <w:rPr>
@@ -1154,10 +1076,30 @@
     <w:name w:val="Normal"/>
     <w:qFormat/>
   </w:style>
+  <w:style w:type="paragraph" w:styleId="Heading1">
+    <w:name w:val="heading 1"/>
+    <w:basedOn w:val="Normal"/>
+    <w:next w:val="Normal"/>
+    <w:link w:val="Heading1Char"/>
+    <w:uiPriority w:val="9"/>
+    <w:qFormat/>
+    <w:rsid w:val="00EB7579"/>
+    <w:pPr>
+      <w:keepNext/>
+      <w:keepLines/>
+      <w:spacing w:before="240" w:after="0"/>
+      <w:outlineLvl w:val="0"/>
+    </w:pPr>
+    <w:rPr>
+      <w:rFonts w:asciiTheme="majorHAnsi" w:eastAsiaTheme="majorEastAsia" w:hAnsiTheme="majorHAnsi" w:cstheme="majorBidi"/>
+      <w:color w:val="2F5496" w:themeColor="accent1" w:themeShade="BF"/>
+      <w:sz w:val="32"/>
+      <w:szCs w:val="32"/>
+    </w:rPr>
+  </w:style>
   <w:style w:type="character" w:default="1" w:styleId="DefaultParagraphFont">
     <w:name w:val="Default Paragraph Font"/>
     <w:uiPriority w:val="1"/>
-    <w:semiHidden/>
     <w:unhideWhenUsed/>
   </w:style>
   <w:style w:type="table" w:default="1" w:styleId="TableNormal">
@@ -1180,6 +1122,19 @@
     <w:uiPriority w:val="99"/>
     <w:semiHidden/>
     <w:unhideWhenUsed/>
+  </w:style>
+  <w:style w:type="character" w:customStyle="1" w:styleId="Heading1Char">
+    <w:name w:val="Heading 1 Char"/>
+    <w:basedOn w:val="DefaultParagraphFont"/>
+    <w:link w:val="Heading1"/>
+    <w:uiPriority w:val="9"/>
+    <w:rsid w:val="00EB7579"/>
+    <w:rPr>
+      <w:rFonts w:asciiTheme="majorHAnsi" w:eastAsiaTheme="majorEastAsia" w:hAnsiTheme="majorHAnsi" w:cstheme="majorBidi"/>
+      <w:color w:val="2F5496" w:themeColor="accent1" w:themeShade="BF"/>
+      <w:sz w:val="32"/>
+      <w:szCs w:val="32"/>
+    </w:rPr>
   </w:style>
 </w:styles>
 </file>

</xml_diff>